<commit_message>
test tools, acceptatie test gewijzigd
</commit_message>
<xml_diff>
--- a/Documentatie/Fase 3/Procedure_voor_het_aanleveren_van_databasegegevens_door_gebruikers.docx
+++ b/Documentatie/Fase 3/Procedure_voor_het_aanleveren_van_databasegegevens_door_gebruikers.docx
@@ -3950,6 +3950,7 @@
                                     <w:dataBinding w:prefixMappings="xmlns:ns0='http://purl.org/dc/elements/1.1/' xmlns:ns1='http://schemas.openxmlformats.org/package/2006/metadata/core-properties' " w:xpath="/ns1:coreProperties[1]/ns0:title[1]" w:storeItemID="{6C3C8BC8-F283-45AE-878A-BAB7291924A1}"/>
                                     <w:text/>
                                   </w:sdtPr>
+                                  <w:sdtEndPr/>
                                   <w:sdtContent>
                                     <w:r>
                                       <w:rPr>
@@ -4048,6 +4049,7 @@
                               <w:dataBinding w:prefixMappings="xmlns:ns0='http://purl.org/dc/elements/1.1/' xmlns:ns1='http://schemas.openxmlformats.org/package/2006/metadata/core-properties' " w:xpath="/ns1:coreProperties[1]/ns0:title[1]" w:storeItemID="{6C3C8BC8-F283-45AE-878A-BAB7291924A1}"/>
                               <w:text/>
                             </w:sdtPr>
+                            <w:sdtEndPr/>
                             <w:sdtContent>
                               <w:r>
                                 <w:rPr>
@@ -4523,30 +4525,28 @@
       <w:r>
         <w:br w:type="page"/>
       </w:r>
-      <w:bookmarkStart w:id="0" w:name="_GoBack"/>
-      <w:bookmarkEnd w:id="0"/>
     </w:p>
     <w:p>
       <w:pPr>
         <w:pStyle w:val="Heading1"/>
       </w:pPr>
-      <w:bookmarkStart w:id="1" w:name="_Toc463377617"/>
-      <w:bookmarkStart w:id="2" w:name="_Toc469398163"/>
-      <w:bookmarkStart w:id="3" w:name="_Toc473644088"/>
-      <w:bookmarkStart w:id="4" w:name="_Toc475528009"/>
+      <w:bookmarkStart w:id="0" w:name="_Toc463377617"/>
+      <w:bookmarkStart w:id="1" w:name="_Toc469398163"/>
+      <w:bookmarkStart w:id="2" w:name="_Toc473644088"/>
+      <w:bookmarkStart w:id="3" w:name="_Toc475528009"/>
+      <w:bookmarkStart w:id="4" w:name="_Toc478377408"/>
       <w:bookmarkStart w:id="5" w:name="_Toc473560745"/>
       <w:bookmarkStart w:id="6" w:name="_Toc473641816"/>
       <w:bookmarkStart w:id="7" w:name="_Toc473644089"/>
-      <w:bookmarkStart w:id="8" w:name="_Toc478377408"/>
       <w:r>
         <w:lastRenderedPageBreak/>
         <w:t>Inleiding</w:t>
       </w:r>
+      <w:bookmarkEnd w:id="0"/>
       <w:bookmarkEnd w:id="1"/>
       <w:bookmarkEnd w:id="2"/>
       <w:bookmarkEnd w:id="3"/>
       <w:bookmarkEnd w:id="4"/>
-      <w:bookmarkEnd w:id="8"/>
     </w:p>
     <w:p>
       <w:pPr>
@@ -4568,34 +4568,34 @@
       <w:pPr>
         <w:pStyle w:val="Heading1"/>
       </w:pPr>
-      <w:bookmarkStart w:id="9" w:name="_Toc475528010"/>
-      <w:bookmarkStart w:id="10" w:name="_Toc478377409"/>
+      <w:bookmarkStart w:id="8" w:name="_Toc475528010"/>
+      <w:bookmarkStart w:id="9" w:name="_Toc478377409"/>
       <w:r>
         <w:t>Procedure</w:t>
       </w:r>
       <w:bookmarkEnd w:id="5"/>
       <w:bookmarkEnd w:id="6"/>
       <w:bookmarkEnd w:id="7"/>
+      <w:bookmarkEnd w:id="8"/>
       <w:bookmarkEnd w:id="9"/>
-      <w:bookmarkEnd w:id="10"/>
     </w:p>
     <w:p>
       <w:pPr>
         <w:pStyle w:val="Heading2"/>
       </w:pPr>
-      <w:bookmarkStart w:id="11" w:name="_Toc473560746"/>
-      <w:bookmarkStart w:id="12" w:name="_Toc473641817"/>
-      <w:bookmarkStart w:id="13" w:name="_Toc473644090"/>
-      <w:bookmarkStart w:id="14" w:name="_Toc475528011"/>
-      <w:bookmarkStart w:id="15" w:name="_Toc478377410"/>
+      <w:bookmarkStart w:id="10" w:name="_Toc473560746"/>
+      <w:bookmarkStart w:id="11" w:name="_Toc473641817"/>
+      <w:bookmarkStart w:id="12" w:name="_Toc473644090"/>
+      <w:bookmarkStart w:id="13" w:name="_Toc475528011"/>
+      <w:bookmarkStart w:id="14" w:name="_Toc478377410"/>
       <w:r>
         <w:t>Doel</w:t>
       </w:r>
+      <w:bookmarkEnd w:id="10"/>
       <w:bookmarkEnd w:id="11"/>
       <w:bookmarkEnd w:id="12"/>
       <w:bookmarkEnd w:id="13"/>
       <w:bookmarkEnd w:id="14"/>
-      <w:bookmarkEnd w:id="15"/>
     </w:p>
     <w:p>
       <w:pPr>
@@ -4605,10 +4605,7 @@
         <w:t xml:space="preserve">Duidelijk maken </w:t>
       </w:r>
       <w:r>
-        <w:t xml:space="preserve">hoe men </w:t>
-      </w:r>
-      <w:r>
-        <w:t>de databasegegevens kan uitladen uit .</w:t>
+        <w:t>hoe men de databasegegevens kan uitladen uit .</w:t>
       </w:r>
       <w:proofErr w:type="spellStart"/>
       <w:r>
@@ -4628,19 +4625,19 @@
       <w:pPr>
         <w:pStyle w:val="Heading2"/>
       </w:pPr>
-      <w:bookmarkStart w:id="16" w:name="_Toc473560747"/>
-      <w:bookmarkStart w:id="17" w:name="_Toc473641818"/>
-      <w:bookmarkStart w:id="18" w:name="_Toc473644091"/>
-      <w:bookmarkStart w:id="19" w:name="_Toc475528012"/>
-      <w:bookmarkStart w:id="20" w:name="_Toc478377411"/>
+      <w:bookmarkStart w:id="15" w:name="_Toc473560747"/>
+      <w:bookmarkStart w:id="16" w:name="_Toc473641818"/>
+      <w:bookmarkStart w:id="17" w:name="_Toc473644091"/>
+      <w:bookmarkStart w:id="18" w:name="_Toc475528012"/>
+      <w:bookmarkStart w:id="19" w:name="_Toc478377411"/>
       <w:r>
         <w:t>Definities/afkortingen</w:t>
       </w:r>
+      <w:bookmarkEnd w:id="15"/>
       <w:bookmarkEnd w:id="16"/>
       <w:bookmarkEnd w:id="17"/>
       <w:bookmarkEnd w:id="18"/>
       <w:bookmarkEnd w:id="19"/>
-      <w:bookmarkEnd w:id="20"/>
     </w:p>
     <w:tbl>
       <w:tblPr>
@@ -4688,10 +4685,7 @@
               <w:pStyle w:val="NoSpacing"/>
             </w:pPr>
             <w:r>
-              <w:t>E</w:t>
-            </w:r>
-            <w:r>
-              <w:t xml:space="preserve">en </w:t>
+              <w:t xml:space="preserve">Een </w:t>
             </w:r>
             <w:proofErr w:type="spellStart"/>
             <w:r>
@@ -4699,10 +4693,7 @@
             </w:r>
             <w:proofErr w:type="spellEnd"/>
             <w:r>
-              <w:t xml:space="preserve"> bestand,</w:t>
-            </w:r>
-            <w:r>
-              <w:t xml:space="preserve"> is een specificatie voor tabelbestanden.</w:t>
+              <w:t xml:space="preserve"> bestand, is een specificatie voor tabelbestanden.</w:t>
             </w:r>
           </w:p>
           <w:p>
@@ -4710,10 +4701,7 @@
               <w:pStyle w:val="NoSpacing"/>
             </w:pPr>
             <w:r>
-              <w:t>Waarden worden in principe gescheiden door komma's, en regels door het nieuwe-regelteken.</w:t>
-            </w:r>
-            <w:r>
-              <w:t xml:space="preserve"> </w:t>
+              <w:t xml:space="preserve">Waarden worden in principe gescheiden door komma's, en regels door het nieuwe-regelteken. </w:t>
             </w:r>
           </w:p>
           <w:p>
@@ -4826,19 +4814,19 @@
       <w:pPr>
         <w:pStyle w:val="Heading2"/>
       </w:pPr>
-      <w:bookmarkStart w:id="21" w:name="_Toc473560748"/>
-      <w:bookmarkStart w:id="22" w:name="_Toc473641819"/>
-      <w:bookmarkStart w:id="23" w:name="_Toc473644092"/>
-      <w:bookmarkStart w:id="24" w:name="_Toc475528013"/>
-      <w:bookmarkStart w:id="25" w:name="_Toc478377412"/>
+      <w:bookmarkStart w:id="20" w:name="_Toc473560748"/>
+      <w:bookmarkStart w:id="21" w:name="_Toc473641819"/>
+      <w:bookmarkStart w:id="22" w:name="_Toc473644092"/>
+      <w:bookmarkStart w:id="23" w:name="_Toc475528013"/>
+      <w:bookmarkStart w:id="24" w:name="_Toc478377412"/>
       <w:r>
         <w:t>Werkwijze</w:t>
       </w:r>
+      <w:bookmarkEnd w:id="20"/>
       <w:bookmarkEnd w:id="21"/>
       <w:bookmarkEnd w:id="22"/>
       <w:bookmarkEnd w:id="23"/>
       <w:bookmarkEnd w:id="24"/>
-      <w:bookmarkEnd w:id="25"/>
     </w:p>
     <w:p>
       <w:pPr>
@@ -4849,10 +4837,7 @@
         </w:numPr>
       </w:pPr>
       <w:r>
-        <w:t xml:space="preserve">Een opdrachtgever levert een lijst met databasegegevens, dit </w:t>
-      </w:r>
-      <w:r>
-        <w:t>is een .</w:t>
+        <w:t>Een opdrachtgever levert een lijst met databasegegevens, dit is een .</w:t>
       </w:r>
       <w:proofErr w:type="spellStart"/>
       <w:r>
@@ -4860,10 +4845,7 @@
       </w:r>
       <w:proofErr w:type="spellEnd"/>
       <w:r>
-        <w:t xml:space="preserve"> bestand</w:t>
-      </w:r>
-      <w:r>
-        <w:t>.</w:t>
+        <w:t xml:space="preserve"> bestand.</w:t>
       </w:r>
     </w:p>
     <w:p>
@@ -5048,6 +5030,8 @@
       <w:pPr>
         <w:pStyle w:val="NoSpacing"/>
       </w:pPr>
+      <w:bookmarkStart w:id="25" w:name="_GoBack"/>
+      <w:bookmarkEnd w:id="25"/>
     </w:p>
     <w:sectPr>
       <w:footerReference w:type="default" r:id="rId8"/>
@@ -5112,8 +5096,40 @@
           <w:p>
             <w:pPr>
               <w:pStyle w:val="Footer"/>
-              <w:jc w:val="right"/>
             </w:pPr>
+            <w:r>
+              <w:t>Een</w:t>
+            </w:r>
+            <w:r>
+              <w:t xml:space="preserve"> procedure voor het aanleveren van databasegegevens</w:t>
+            </w:r>
+          </w:p>
+          <w:p>
+            <w:pPr>
+              <w:pStyle w:val="Footer"/>
+            </w:pPr>
+            <w:r>
+              <w:t>Groep: RIO4A-APO3A</w:t>
+            </w:r>
+          </w:p>
+          <w:p>
+            <w:pPr>
+              <w:pStyle w:val="Footer"/>
+            </w:pPr>
+            <w:r>
+              <w:t xml:space="preserve">Patrick van Batenburg, Steven </w:t>
+            </w:r>
+            <w:proofErr w:type="spellStart"/>
+            <w:r>
+              <w:t>Logghe</w:t>
+            </w:r>
+            <w:proofErr w:type="spellEnd"/>
+            <w:r>
+              <w:tab/>
+            </w:r>
+            <w:r>
+              <w:tab/>
+            </w:r>
             <w:r>
               <w:t xml:space="preserve">Pagina </w:t>
             </w:r>
@@ -5148,7 +5164,7 @@
                 <w:bCs/>
                 <w:noProof/>
               </w:rPr>
-              <w:t>2</w:t>
+              <w:t>1</w:t>
             </w:r>
             <w:r>
               <w:rPr>
@@ -5209,11 +5225,6 @@
       </w:sdt>
     </w:sdtContent>
   </w:sdt>
-  <w:p>
-    <w:pPr>
-      <w:pStyle w:val="Footer"/>
-    </w:pPr>
-  </w:p>
 </w:ftr>
 </file>
 

</xml_diff>